<commit_message>
Mostly finished foudation 2
</commit_message>
<xml_diff>
--- a/Z Other Files/Final Project Design.docx
+++ b/Z Other Files/Final Project Design.docx
@@ -53,6 +53,76 @@
           </w:p>
           <w:p>
             <w:r>
+              <w:rPr>
+                <w:noProof/>
+              </w:rPr>
+              <mc:AlternateContent>
+                <mc:Choice Requires="wps">
+                  <w:drawing>
+                    <wp:anchor distT="0" distB="0" distL="114300" distR="114300" simplePos="0" relativeHeight="251659264" behindDoc="0" locked="0" layoutInCell="1" allowOverlap="1" wp14:anchorId="4A2D788B" wp14:editId="01DC66DC">
+                      <wp:simplePos x="0" y="0"/>
+                      <wp:positionH relativeFrom="column">
+                        <wp:posOffset>2045970</wp:posOffset>
+                      </wp:positionH>
+                      <wp:positionV relativeFrom="paragraph">
+                        <wp:posOffset>75565</wp:posOffset>
+                      </wp:positionV>
+                      <wp:extent cx="866775" cy="9525"/>
+                      <wp:effectExtent l="0" t="76200" r="28575" b="85725"/>
+                      <wp:wrapNone/>
+                      <wp:docPr id="1397520138" name="Straight Arrow Connector 1"/>
+                      <wp:cNvGraphicFramePr/>
+                      <a:graphic xmlns:a="http://schemas.openxmlformats.org/drawingml/2006/main">
+                        <a:graphicData uri="http://schemas.microsoft.com/office/word/2010/wordprocessingShape">
+                          <wps:wsp>
+                            <wps:cNvCnPr/>
+                            <wps:spPr>
+                              <a:xfrm flipV="1">
+                                <a:off x="0" y="0"/>
+                                <a:ext cx="866775" cy="9525"/>
+                              </a:xfrm>
+                              <a:prstGeom prst="straightConnector1">
+                                <a:avLst/>
+                              </a:prstGeom>
+                              <a:ln>
+                                <a:tailEnd type="triangle"/>
+                              </a:ln>
+                            </wps:spPr>
+                            <wps:style>
+                              <a:lnRef idx="1">
+                                <a:schemeClr val="accent1"/>
+                              </a:lnRef>
+                              <a:fillRef idx="0">
+                                <a:schemeClr val="accent1"/>
+                              </a:fillRef>
+                              <a:effectRef idx="0">
+                                <a:schemeClr val="accent1"/>
+                              </a:effectRef>
+                              <a:fontRef idx="minor">
+                                <a:schemeClr val="tx1"/>
+                              </a:fontRef>
+                            </wps:style>
+                            <wps:bodyPr/>
+                          </wps:wsp>
+                        </a:graphicData>
+                      </a:graphic>
+                    </wp:anchor>
+                  </w:drawing>
+                </mc:Choice>
+                <mc:Fallback>
+                  <w:pict>
+                    <v:shapetype w14:anchorId="76F364FA" id="_x0000_t32" coordsize="21600,21600" o:spt="32" o:oned="t" path="m,l21600,21600e" filled="f">
+                      <v:path arrowok="t" fillok="f" o:connecttype="none"/>
+                      <o:lock v:ext="edit" shapetype="t"/>
+                    </v:shapetype>
+                    <v:shape id="Straight Arrow Connector 1" o:spid="_x0000_s1026" type="#_x0000_t32" style="position:absolute;margin-left:161.1pt;margin-top:5.95pt;width:68.25pt;height:.75pt;flip:y;z-index:251659264;visibility:visible;mso-wrap-style:square;mso-wrap-distance-left:9pt;mso-wrap-distance-top:0;mso-wrap-distance-right:9pt;mso-wrap-distance-bottom:0;mso-position-horizontal:absolute;mso-position-horizontal-relative:text;mso-position-vertical:absolute;mso-position-vertical-relative:text" o:gfxdata="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" strokecolor="#156082 [3204]" strokeweight=".5pt">
+                      <v:stroke endarrow="block" joinstyle="miter"/>
+                    </v:shape>
+                  </w:pict>
+                </mc:Fallback>
+              </mc:AlternateContent>
+            </w:r>
+            <w:r>
               <w:t>_youtuber: string</w:t>
             </w:r>
           </w:p>
@@ -186,6 +256,2115 @@
             <w:proofErr w:type="gramStart"/>
             <w:r>
               <w:t>Comment(</w:t>
+            </w:r>
+            <w:proofErr w:type="gramEnd"/>
+            <w:r>
+              <w:t>): string</w:t>
+            </w:r>
+          </w:p>
+        </w:tc>
+      </w:tr>
+    </w:tbl>
+    <w:p/>
+    <w:p/>
+    <w:p>
+      <w:pPr>
+        <w:pStyle w:val="Title"/>
+        <w:jc w:val="center"/>
+      </w:pPr>
+      <w:r>
+        <w:t>Foundation 2</w:t>
+      </w:r>
+    </w:p>
+    <w:p>
+      <w:r>
+        <w:rPr>
+          <w:noProof/>
+        </w:rPr>
+        <mc:AlternateContent>
+          <mc:Choice Requires="wps">
+            <w:drawing>
+              <wp:anchor distT="0" distB="0" distL="114300" distR="114300" simplePos="0" relativeHeight="251665408" behindDoc="0" locked="0" layoutInCell="1" allowOverlap="1" wp14:anchorId="3C5DEC41" wp14:editId="3CE532E0">
+                <wp:simplePos x="0" y="0"/>
+                <wp:positionH relativeFrom="column">
+                  <wp:posOffset>2162175</wp:posOffset>
+                </wp:positionH>
+                <wp:positionV relativeFrom="paragraph">
+                  <wp:posOffset>631825</wp:posOffset>
+                </wp:positionV>
+                <wp:extent cx="838200" cy="9525"/>
+                <wp:effectExtent l="0" t="57150" r="38100" b="85725"/>
+                <wp:wrapNone/>
+                <wp:docPr id="1696867977" name="Straight Arrow Connector 3"/>
+                <wp:cNvGraphicFramePr/>
+                <a:graphic xmlns:a="http://schemas.openxmlformats.org/drawingml/2006/main">
+                  <a:graphicData uri="http://schemas.microsoft.com/office/word/2010/wordprocessingShape">
+                    <wps:wsp>
+                      <wps:cNvCnPr/>
+                      <wps:spPr>
+                        <a:xfrm>
+                          <a:off x="0" y="0"/>
+                          <a:ext cx="838200" cy="9525"/>
+                        </a:xfrm>
+                        <a:prstGeom prst="straightConnector1">
+                          <a:avLst/>
+                        </a:prstGeom>
+                        <a:ln>
+                          <a:tailEnd type="triangle"/>
+                        </a:ln>
+                      </wps:spPr>
+                      <wps:style>
+                        <a:lnRef idx="1">
+                          <a:schemeClr val="accent1"/>
+                        </a:lnRef>
+                        <a:fillRef idx="0">
+                          <a:schemeClr val="accent1"/>
+                        </a:fillRef>
+                        <a:effectRef idx="0">
+                          <a:schemeClr val="accent1"/>
+                        </a:effectRef>
+                        <a:fontRef idx="minor">
+                          <a:schemeClr val="tx1"/>
+                        </a:fontRef>
+                      </wps:style>
+                      <wps:bodyPr/>
+                    </wps:wsp>
+                  </a:graphicData>
+                </a:graphic>
+              </wp:anchor>
+            </w:drawing>
+          </mc:Choice>
+          <mc:Fallback>
+            <w:pict>
+              <v:shape w14:anchorId="18D06AF6" id="Straight Arrow Connector 3" o:spid="_x0000_s1026" type="#_x0000_t32" style="position:absolute;margin-left:170.25pt;margin-top:49.75pt;width:66pt;height:.75pt;z-index:251665408;visibility:visible;mso-wrap-style:square;mso-wrap-distance-left:9pt;mso-wrap-distance-top:0;mso-wrap-distance-right:9pt;mso-wrap-distance-bottom:0;mso-position-horizontal:absolute;mso-position-horizontal-relative:text;mso-position-vertical:absolute;mso-position-vertical-relative:text" o:gfxdata="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" strokecolor="#156082 [3204]" strokeweight=".5pt">
+                <v:stroke endarrow="block" joinstyle="miter"/>
+              </v:shape>
+            </w:pict>
+          </mc:Fallback>
+        </mc:AlternateContent>
+      </w:r>
+      <w:r>
+        <w:rPr>
+          <w:noProof/>
+        </w:rPr>
+        <mc:AlternateContent>
+          <mc:Choice Requires="wps">
+            <w:drawing>
+              <wp:anchor distT="0" distB="0" distL="114300" distR="114300" simplePos="0" relativeHeight="251664384" behindDoc="0" locked="0" layoutInCell="1" allowOverlap="1" wp14:anchorId="71C16743" wp14:editId="2C9B0F24">
+                <wp:simplePos x="0" y="0"/>
+                <wp:positionH relativeFrom="column">
+                  <wp:posOffset>2133599</wp:posOffset>
+                </wp:positionH>
+                <wp:positionV relativeFrom="paragraph">
+                  <wp:posOffset>1012190</wp:posOffset>
+                </wp:positionV>
+                <wp:extent cx="923925" cy="838200"/>
+                <wp:effectExtent l="0" t="0" r="66675" b="57150"/>
+                <wp:wrapNone/>
+                <wp:docPr id="1595635597" name="Straight Arrow Connector 2"/>
+                <wp:cNvGraphicFramePr/>
+                <a:graphic xmlns:a="http://schemas.openxmlformats.org/drawingml/2006/main">
+                  <a:graphicData uri="http://schemas.microsoft.com/office/word/2010/wordprocessingShape">
+                    <wps:wsp>
+                      <wps:cNvCnPr/>
+                      <wps:spPr>
+                        <a:xfrm>
+                          <a:off x="0" y="0"/>
+                          <a:ext cx="923925" cy="838200"/>
+                        </a:xfrm>
+                        <a:prstGeom prst="straightConnector1">
+                          <a:avLst/>
+                        </a:prstGeom>
+                        <a:ln>
+                          <a:tailEnd type="triangle"/>
+                        </a:ln>
+                      </wps:spPr>
+                      <wps:style>
+                        <a:lnRef idx="1">
+                          <a:schemeClr val="accent1"/>
+                        </a:lnRef>
+                        <a:fillRef idx="0">
+                          <a:schemeClr val="accent1"/>
+                        </a:fillRef>
+                        <a:effectRef idx="0">
+                          <a:schemeClr val="accent1"/>
+                        </a:effectRef>
+                        <a:fontRef idx="minor">
+                          <a:schemeClr val="tx1"/>
+                        </a:fontRef>
+                      </wps:style>
+                      <wps:bodyPr/>
+                    </wps:wsp>
+                  </a:graphicData>
+                </a:graphic>
+              </wp:anchor>
+            </w:drawing>
+          </mc:Choice>
+          <mc:Fallback>
+            <w:pict>
+              <v:shape w14:anchorId="7711D658" id="Straight Arrow Connector 2" o:spid="_x0000_s1026" type="#_x0000_t32" style="position:absolute;margin-left:168pt;margin-top:79.7pt;width:72.75pt;height:66pt;z-index:251664384;visibility:visible;mso-wrap-style:square;mso-wrap-distance-left:9pt;mso-wrap-distance-top:0;mso-wrap-distance-right:9pt;mso-wrap-distance-bottom:0;mso-position-horizontal:absolute;mso-position-horizontal-relative:text;mso-position-vertical:absolute;mso-position-vertical-relative:text" o:gfxdata="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" strokecolor="#156082 [3204]" strokeweight=".5pt">
+                <v:stroke endarrow="block" joinstyle="miter"/>
+              </v:shape>
+            </w:pict>
+          </mc:Fallback>
+        </mc:AlternateContent>
+      </w:r>
+    </w:p>
+    <w:tbl>
+      <w:tblPr>
+        <w:tblStyle w:val="TableGrid"/>
+        <w:tblW w:w="0" w:type="auto"/>
+        <w:tblInd w:w="-5" w:type="dxa"/>
+        <w:tblLook w:val="04A0" w:firstRow="1" w:lastRow="0" w:firstColumn="1" w:lastColumn="0" w:noHBand="0" w:noVBand="1"/>
+      </w:tblPr>
+      <w:tblGrid>
+        <w:gridCol w:w="3330"/>
+      </w:tblGrid>
+      <w:tr>
+        <w:tc>
+          <w:tcPr>
+            <w:tcW w:w="3330" w:type="dxa"/>
+          </w:tcPr>
+          <w:p>
+            <w:pPr>
+              <w:jc w:val="center"/>
+            </w:pPr>
+            <w:r>
+              <w:t>Order</w:t>
+            </w:r>
+          </w:p>
+        </w:tc>
+      </w:tr>
+      <w:tr>
+        <w:trPr>
+          <w:trHeight w:val="215"/>
+        </w:trPr>
+        <w:tc>
+          <w:tcPr>
+            <w:tcW w:w="3330" w:type="dxa"/>
+          </w:tcPr>
+          <w:p>
+            <w:r>
+              <w:t>_</w:t>
+            </w:r>
+            <w:r>
+              <w:t>customer: Customer</w:t>
+            </w:r>
+          </w:p>
+          <w:p>
+            <w:r>
+              <w:t>_c</w:t>
+            </w:r>
+            <w:r>
+              <w:t>art</w:t>
+            </w:r>
+            <w:r>
+              <w:t>: List&lt;</w:t>
+            </w:r>
+            <w:r>
+              <w:t>Product</w:t>
+            </w:r>
+            <w:r>
+              <w:t>&gt;</w:t>
+            </w:r>
+          </w:p>
+        </w:tc>
+      </w:tr>
+      <w:tr>
+        <w:tc>
+          <w:tcPr>
+            <w:tcW w:w="3330" w:type="dxa"/>
+          </w:tcPr>
+          <w:p>
+            <w:proofErr w:type="gramStart"/>
+            <w:r>
+              <w:t>Order(</w:t>
+            </w:r>
+            <w:proofErr w:type="gramEnd"/>
+            <w:r>
+              <w:t>Customer)</w:t>
+            </w:r>
+          </w:p>
+          <w:p>
+            <w:proofErr w:type="spellStart"/>
+            <w:proofErr w:type="gramStart"/>
+            <w:r>
+              <w:t>AddItem</w:t>
+            </w:r>
+            <w:proofErr w:type="spellEnd"/>
+            <w:r>
+              <w:t>(</w:t>
+            </w:r>
+            <w:proofErr w:type="gramEnd"/>
+            <w:r>
+              <w:t>Product)</w:t>
+            </w:r>
+          </w:p>
+          <w:p>
+            <w:proofErr w:type="spellStart"/>
+            <w:proofErr w:type="gramStart"/>
+            <w:r>
+              <w:t>TotalCost</w:t>
+            </w:r>
+            <w:proofErr w:type="spellEnd"/>
+            <w:r>
+              <w:t>(</w:t>
+            </w:r>
+            <w:proofErr w:type="gramEnd"/>
+            <w:r>
+              <w:t>): Float</w:t>
+            </w:r>
+          </w:p>
+          <w:p>
+            <w:proofErr w:type="spellStart"/>
+            <w:proofErr w:type="gramStart"/>
+            <w:r>
+              <w:t>PackingLabel</w:t>
+            </w:r>
+            <w:proofErr w:type="spellEnd"/>
+            <w:r>
+              <w:t>(</w:t>
+            </w:r>
+            <w:proofErr w:type="gramEnd"/>
+            <w:r>
+              <w:t>): string</w:t>
+            </w:r>
+          </w:p>
+          <w:p>
+            <w:proofErr w:type="spellStart"/>
+            <w:proofErr w:type="gramStart"/>
+            <w:r>
+              <w:t>ShippingLabel</w:t>
+            </w:r>
+            <w:proofErr w:type="spellEnd"/>
+            <w:r>
+              <w:t>(</w:t>
+            </w:r>
+            <w:proofErr w:type="gramEnd"/>
+            <w:r>
+              <w:t>): string</w:t>
+            </w:r>
+          </w:p>
+        </w:tc>
+      </w:tr>
+    </w:tbl>
+    <w:tbl>
+      <w:tblPr>
+        <w:tblStyle w:val="TableGrid"/>
+        <w:tblpPr w:leftFromText="180" w:rightFromText="180" w:vertAnchor="text" w:horzAnchor="page" w:tblpX="6277" w:tblpY="-2230"/>
+        <w:tblW w:w="0" w:type="auto"/>
+        <w:tblLook w:val="04A0" w:firstRow="1" w:lastRow="0" w:firstColumn="1" w:lastColumn="0" w:noHBand="0" w:noVBand="1"/>
+      </w:tblPr>
+      <w:tblGrid>
+        <w:gridCol w:w="3325"/>
+      </w:tblGrid>
+      <w:tr>
+        <w:tc>
+          <w:tcPr>
+            <w:tcW w:w="3325" w:type="dxa"/>
+          </w:tcPr>
+          <w:p>
+            <w:pPr>
+              <w:jc w:val="center"/>
+            </w:pPr>
+            <w:r>
+              <w:t>Product</w:t>
+            </w:r>
+          </w:p>
+        </w:tc>
+      </w:tr>
+      <w:tr>
+        <w:tc>
+          <w:tcPr>
+            <w:tcW w:w="3325" w:type="dxa"/>
+          </w:tcPr>
+          <w:p>
+            <w:r>
+              <w:t>_</w:t>
+            </w:r>
+            <w:r>
+              <w:t>name</w:t>
+            </w:r>
+            <w:r>
+              <w:t>: string</w:t>
+            </w:r>
+          </w:p>
+          <w:p>
+            <w:r>
+              <w:t>_</w:t>
+            </w:r>
+            <w:r>
+              <w:t>id</w:t>
+            </w:r>
+            <w:r>
+              <w:t>: string</w:t>
+            </w:r>
+          </w:p>
+          <w:p>
+            <w:r>
+              <w:t>_</w:t>
+            </w:r>
+            <w:proofErr w:type="spellStart"/>
+            <w:r>
+              <w:t>pricePerUnit</w:t>
+            </w:r>
+            <w:proofErr w:type="spellEnd"/>
+            <w:r>
+              <w:t>: float</w:t>
+            </w:r>
+          </w:p>
+          <w:p>
+            <w:r>
+              <w:t>_quantity: int</w:t>
+            </w:r>
+          </w:p>
+        </w:tc>
+      </w:tr>
+      <w:tr>
+        <w:tc>
+          <w:tcPr>
+            <w:tcW w:w="3325" w:type="dxa"/>
+          </w:tcPr>
+          <w:p>
+            <w:proofErr w:type="spellStart"/>
+            <w:proofErr w:type="gramStart"/>
+            <w:r>
+              <w:t>TotalCost</w:t>
+            </w:r>
+            <w:proofErr w:type="spellEnd"/>
+            <w:r>
+              <w:t>(</w:t>
+            </w:r>
+            <w:proofErr w:type="gramEnd"/>
+            <w:r>
+              <w:t>)</w:t>
+            </w:r>
+          </w:p>
+        </w:tc>
+      </w:tr>
+    </w:tbl>
+    <w:p/>
+    <w:tbl>
+      <w:tblPr>
+        <w:tblStyle w:val="TableGrid"/>
+        <w:tblW w:w="0" w:type="auto"/>
+        <w:tblInd w:w="-5" w:type="dxa"/>
+        <w:tblLook w:val="04A0" w:firstRow="1" w:lastRow="0" w:firstColumn="1" w:lastColumn="0" w:noHBand="0" w:noVBand="1"/>
+      </w:tblPr>
+      <w:tblGrid>
+        <w:gridCol w:w="3330"/>
+      </w:tblGrid>
+      <w:tr>
+        <w:tc>
+          <w:tcPr>
+            <w:tcW w:w="3330" w:type="dxa"/>
+          </w:tcPr>
+          <w:p>
+            <w:pPr>
+              <w:jc w:val="center"/>
+            </w:pPr>
+            <w:r>
+              <w:t>Address</w:t>
+            </w:r>
+          </w:p>
+        </w:tc>
+      </w:tr>
+      <w:tr>
+        <w:trPr>
+          <w:trHeight w:val="215"/>
+        </w:trPr>
+        <w:tc>
+          <w:tcPr>
+            <w:tcW w:w="3330" w:type="dxa"/>
+          </w:tcPr>
+          <w:p>
+            <w:r>
+              <w:rPr>
+                <w:noProof/>
+              </w:rPr>
+              <mc:AlternateContent>
+                <mc:Choice Requires="wps">
+                  <w:drawing>
+                    <wp:anchor distT="0" distB="0" distL="114300" distR="114300" simplePos="0" relativeHeight="251663360" behindDoc="0" locked="0" layoutInCell="1" allowOverlap="1" wp14:anchorId="4453C7B2" wp14:editId="02214040">
+                      <wp:simplePos x="0" y="0"/>
+                      <wp:positionH relativeFrom="column">
+                        <wp:posOffset>2055495</wp:posOffset>
+                      </wp:positionH>
+                      <wp:positionV relativeFrom="paragraph">
+                        <wp:posOffset>191770</wp:posOffset>
+                      </wp:positionV>
+                      <wp:extent cx="876300" cy="114300"/>
+                      <wp:effectExtent l="38100" t="0" r="19050" b="76200"/>
+                      <wp:wrapNone/>
+                      <wp:docPr id="1298533475" name="Straight Arrow Connector 1"/>
+                      <wp:cNvGraphicFramePr/>
+                      <a:graphic xmlns:a="http://schemas.openxmlformats.org/drawingml/2006/main">
+                        <a:graphicData uri="http://schemas.microsoft.com/office/word/2010/wordprocessingShape">
+                          <wps:wsp>
+                            <wps:cNvCnPr/>
+                            <wps:spPr>
+                              <a:xfrm flipH="1">
+                                <a:off x="0" y="0"/>
+                                <a:ext cx="876300" cy="114300"/>
+                              </a:xfrm>
+                              <a:prstGeom prst="straightConnector1">
+                                <a:avLst/>
+                              </a:prstGeom>
+                              <a:ln>
+                                <a:tailEnd type="triangle"/>
+                              </a:ln>
+                            </wps:spPr>
+                            <wps:style>
+                              <a:lnRef idx="1">
+                                <a:schemeClr val="accent1"/>
+                              </a:lnRef>
+                              <a:fillRef idx="0">
+                                <a:schemeClr val="accent1"/>
+                              </a:fillRef>
+                              <a:effectRef idx="0">
+                                <a:schemeClr val="accent1"/>
+                              </a:effectRef>
+                              <a:fontRef idx="minor">
+                                <a:schemeClr val="tx1"/>
+                              </a:fontRef>
+                            </wps:style>
+                            <wps:bodyPr/>
+                          </wps:wsp>
+                        </a:graphicData>
+                      </a:graphic>
+                      <wp14:sizeRelH relativeFrom="margin">
+                        <wp14:pctWidth>0</wp14:pctWidth>
+                      </wp14:sizeRelH>
+                      <wp14:sizeRelV relativeFrom="margin">
+                        <wp14:pctHeight>0</wp14:pctHeight>
+                      </wp14:sizeRelV>
+                    </wp:anchor>
+                  </w:drawing>
+                </mc:Choice>
+                <mc:Fallback>
+                  <w:pict>
+                    <v:shape w14:anchorId="21F67B4B" id="Straight Arrow Connector 1" o:spid="_x0000_s1026" type="#_x0000_t32" style="position:absolute;margin-left:161.85pt;margin-top:15.1pt;width:69pt;height:9pt;flip:x;z-index:251663360;visibility:visible;mso-wrap-style:square;mso-width-percent:0;mso-height-percent:0;mso-wrap-distance-left:9pt;mso-wrap-distance-top:0;mso-wrap-distance-right:9pt;mso-wrap-distance-bottom:0;mso-position-horizontal:absolute;mso-position-horizontal-relative:text;mso-position-vertical:absolute;mso-position-vertical-relative:text;mso-width-percent:0;mso-height-percent:0;mso-width-relative:margin;mso-height-relative:margin" o:gfxdata="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" strokecolor="#156082 [3204]" strokeweight=".5pt">
+                      <v:stroke endarrow="block" joinstyle="miter"/>
+                    </v:shape>
+                  </w:pict>
+                </mc:Fallback>
+              </mc:AlternateContent>
+            </w:r>
+            <w:r>
+              <w:t>_</w:t>
+            </w:r>
+            <w:r>
+              <w:t>address: string</w:t>
+            </w:r>
+          </w:p>
+          <w:p>
+            <w:r>
+              <w:t>_city: string</w:t>
+            </w:r>
+          </w:p>
+          <w:p>
+            <w:r>
+              <w:t>_state: string</w:t>
+            </w:r>
+          </w:p>
+          <w:p>
+            <w:r>
+              <w:t>_country: string</w:t>
+            </w:r>
+          </w:p>
+        </w:tc>
+      </w:tr>
+      <w:tr>
+        <w:tc>
+          <w:tcPr>
+            <w:tcW w:w="3330" w:type="dxa"/>
+          </w:tcPr>
+          <w:p>
+            <w:proofErr w:type="spellStart"/>
+            <w:proofErr w:type="gramStart"/>
+            <w:r>
+              <w:t>AddressLabel</w:t>
+            </w:r>
+            <w:proofErr w:type="spellEnd"/>
+            <w:r>
+              <w:t>(</w:t>
+            </w:r>
+            <w:proofErr w:type="gramEnd"/>
+            <w:r>
+              <w:t>): string</w:t>
+            </w:r>
+          </w:p>
+          <w:p>
+            <w:proofErr w:type="spellStart"/>
+            <w:proofErr w:type="gramStart"/>
+            <w:r>
+              <w:t>IsDomesticUSA</w:t>
+            </w:r>
+            <w:proofErr w:type="spellEnd"/>
+            <w:r>
+              <w:t>(</w:t>
+            </w:r>
+            <w:proofErr w:type="gramEnd"/>
+            <w:r>
+              <w:t>): bool</w:t>
+            </w:r>
+          </w:p>
+        </w:tc>
+      </w:tr>
+    </w:tbl>
+    <w:tbl>
+      <w:tblPr>
+        <w:tblStyle w:val="TableGrid"/>
+        <w:tblpPr w:leftFromText="180" w:rightFromText="180" w:vertAnchor="text" w:horzAnchor="page" w:tblpX="6277" w:tblpY="-2230"/>
+        <w:tblW w:w="0" w:type="auto"/>
+        <w:tblLook w:val="04A0" w:firstRow="1" w:lastRow="0" w:firstColumn="1" w:lastColumn="0" w:noHBand="0" w:noVBand="1"/>
+      </w:tblPr>
+      <w:tblGrid>
+        <w:gridCol w:w="3325"/>
+      </w:tblGrid>
+      <w:tr>
+        <w:tc>
+          <w:tcPr>
+            <w:tcW w:w="3325" w:type="dxa"/>
+          </w:tcPr>
+          <w:p>
+            <w:pPr>
+              <w:jc w:val="center"/>
+            </w:pPr>
+            <w:r>
+              <w:t>Customer</w:t>
+            </w:r>
+          </w:p>
+        </w:tc>
+      </w:tr>
+      <w:tr>
+        <w:tc>
+          <w:tcPr>
+            <w:tcW w:w="3325" w:type="dxa"/>
+          </w:tcPr>
+          <w:p>
+            <w:r>
+              <w:t>_</w:t>
+            </w:r>
+            <w:r>
+              <w:t>name: string</w:t>
+            </w:r>
+          </w:p>
+          <w:p>
+            <w:r>
+              <w:t>_</w:t>
+            </w:r>
+            <w:r>
+              <w:t>address</w:t>
+            </w:r>
+            <w:r>
+              <w:t xml:space="preserve">: </w:t>
+            </w:r>
+            <w:r>
+              <w:t>Address</w:t>
+            </w:r>
+          </w:p>
+        </w:tc>
+      </w:tr>
+      <w:tr>
+        <w:tc>
+          <w:tcPr>
+            <w:tcW w:w="3325" w:type="dxa"/>
+          </w:tcPr>
+          <w:p>
+            <w:proofErr w:type="spellStart"/>
+            <w:proofErr w:type="gramStart"/>
+            <w:r>
+              <w:t>GetName</w:t>
+            </w:r>
+            <w:proofErr w:type="spellEnd"/>
+            <w:r>
+              <w:t>(</w:t>
+            </w:r>
+            <w:proofErr w:type="gramEnd"/>
+            <w:r>
+              <w:t>): string</w:t>
+            </w:r>
+          </w:p>
+          <w:p>
+            <w:proofErr w:type="spellStart"/>
+            <w:proofErr w:type="gramStart"/>
+            <w:r>
+              <w:t>GetAddress</w:t>
+            </w:r>
+            <w:proofErr w:type="spellEnd"/>
+            <w:r>
+              <w:t>(</w:t>
+            </w:r>
+            <w:proofErr w:type="gramEnd"/>
+            <w:r>
+              <w:t>): string</w:t>
+            </w:r>
+          </w:p>
+          <w:p>
+            <w:proofErr w:type="spellStart"/>
+            <w:proofErr w:type="gramStart"/>
+            <w:r>
+              <w:t>IsDomesticUSA</w:t>
+            </w:r>
+            <w:proofErr w:type="spellEnd"/>
+            <w:r>
+              <w:t>(</w:t>
+            </w:r>
+            <w:proofErr w:type="gramEnd"/>
+            <w:r>
+              <w:t>): bool</w:t>
+            </w:r>
+          </w:p>
+        </w:tc>
+      </w:tr>
+    </w:tbl>
+    <w:p/>
+    <w:p/>
+    <w:p/>
+    <w:p/>
+    <w:p>
+      <w:pPr>
+        <w:pStyle w:val="Title"/>
+        <w:jc w:val="center"/>
+      </w:pPr>
+      <w:r>
+        <w:lastRenderedPageBreak/>
+        <w:t xml:space="preserve">Foundation </w:t>
+      </w:r>
+      <w:r>
+        <w:t>3</w:t>
+      </w:r>
+    </w:p>
+    <w:p>
+      <w:r>
+        <w:rPr>
+          <w:noProof/>
+        </w:rPr>
+        <mc:AlternateContent>
+          <mc:Choice Requires="wps">
+            <w:drawing>
+              <wp:anchor distT="0" distB="0" distL="114300" distR="114300" simplePos="0" relativeHeight="251669504" behindDoc="0" locked="0" layoutInCell="1" allowOverlap="1" wp14:anchorId="60467AFC" wp14:editId="31B85AA3">
+                <wp:simplePos x="0" y="0"/>
+                <wp:positionH relativeFrom="column">
+                  <wp:posOffset>2162175</wp:posOffset>
+                </wp:positionH>
+                <wp:positionV relativeFrom="paragraph">
+                  <wp:posOffset>631825</wp:posOffset>
+                </wp:positionV>
+                <wp:extent cx="838200" cy="9525"/>
+                <wp:effectExtent l="0" t="57150" r="38100" b="85725"/>
+                <wp:wrapNone/>
+                <wp:docPr id="93050548" name="Straight Arrow Connector 3"/>
+                <wp:cNvGraphicFramePr/>
+                <a:graphic xmlns:a="http://schemas.openxmlformats.org/drawingml/2006/main">
+                  <a:graphicData uri="http://schemas.microsoft.com/office/word/2010/wordprocessingShape">
+                    <wps:wsp>
+                      <wps:cNvCnPr/>
+                      <wps:spPr>
+                        <a:xfrm>
+                          <a:off x="0" y="0"/>
+                          <a:ext cx="838200" cy="9525"/>
+                        </a:xfrm>
+                        <a:prstGeom prst="straightConnector1">
+                          <a:avLst/>
+                        </a:prstGeom>
+                        <a:ln>
+                          <a:tailEnd type="triangle"/>
+                        </a:ln>
+                      </wps:spPr>
+                      <wps:style>
+                        <a:lnRef idx="1">
+                          <a:schemeClr val="accent1"/>
+                        </a:lnRef>
+                        <a:fillRef idx="0">
+                          <a:schemeClr val="accent1"/>
+                        </a:fillRef>
+                        <a:effectRef idx="0">
+                          <a:schemeClr val="accent1"/>
+                        </a:effectRef>
+                        <a:fontRef idx="minor">
+                          <a:schemeClr val="tx1"/>
+                        </a:fontRef>
+                      </wps:style>
+                      <wps:bodyPr/>
+                    </wps:wsp>
+                  </a:graphicData>
+                </a:graphic>
+              </wp:anchor>
+            </w:drawing>
+          </mc:Choice>
+          <mc:Fallback>
+            <w:pict>
+              <v:shape w14:anchorId="0ED3CE4F" id="Straight Arrow Connector 3" o:spid="_x0000_s1026" type="#_x0000_t32" style="position:absolute;margin-left:170.25pt;margin-top:49.75pt;width:66pt;height:.75pt;z-index:251669504;visibility:visible;mso-wrap-style:square;mso-wrap-distance-left:9pt;mso-wrap-distance-top:0;mso-wrap-distance-right:9pt;mso-wrap-distance-bottom:0;mso-position-horizontal:absolute;mso-position-horizontal-relative:text;mso-position-vertical:absolute;mso-position-vertical-relative:text" o:gfxdata="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" strokecolor="#156082 [3204]" strokeweight=".5pt">
+                <v:stroke endarrow="block" joinstyle="miter"/>
+              </v:shape>
+            </w:pict>
+          </mc:Fallback>
+        </mc:AlternateContent>
+      </w:r>
+    </w:p>
+    <w:tbl>
+      <w:tblPr>
+        <w:tblStyle w:val="TableGrid"/>
+        <w:tblW w:w="0" w:type="auto"/>
+        <w:tblInd w:w="-5" w:type="dxa"/>
+        <w:tblLook w:val="04A0" w:firstRow="1" w:lastRow="0" w:firstColumn="1" w:lastColumn="0" w:noHBand="0" w:noVBand="1"/>
+      </w:tblPr>
+      <w:tblGrid>
+        <w:gridCol w:w="3330"/>
+      </w:tblGrid>
+      <w:tr>
+        <w:tc>
+          <w:tcPr>
+            <w:tcW w:w="3330" w:type="dxa"/>
+          </w:tcPr>
+          <w:p>
+            <w:pPr>
+              <w:jc w:val="center"/>
+            </w:pPr>
+            <w:r>
+              <w:t>Event</w:t>
+            </w:r>
+          </w:p>
+        </w:tc>
+      </w:tr>
+      <w:tr>
+        <w:trPr>
+          <w:trHeight w:val="215"/>
+        </w:trPr>
+        <w:tc>
+          <w:tcPr>
+            <w:tcW w:w="3330" w:type="dxa"/>
+          </w:tcPr>
+          <w:p>
+            <w:r>
+              <w:t>_</w:t>
+            </w:r>
+            <w:r>
+              <w:t>title: string</w:t>
+            </w:r>
+          </w:p>
+          <w:p>
+            <w:r>
+              <w:t>_address: Address</w:t>
+            </w:r>
+          </w:p>
+          <w:p>
+            <w:r>
+              <w:t>_date: string</w:t>
+            </w:r>
+          </w:p>
+          <w:p>
+            <w:r>
+              <w:t>_time: string</w:t>
+            </w:r>
+          </w:p>
+          <w:p>
+            <w:r>
+              <w:t>_description: string</w:t>
+            </w:r>
+          </w:p>
+        </w:tc>
+      </w:tr>
+      <w:tr>
+        <w:tc>
+          <w:tcPr>
+            <w:tcW w:w="3330" w:type="dxa"/>
+          </w:tcPr>
+          <w:p>
+            <w:proofErr w:type="spellStart"/>
+            <w:proofErr w:type="gramStart"/>
+            <w:r>
+              <w:t>GetDetails</w:t>
+            </w:r>
+            <w:proofErr w:type="spellEnd"/>
+            <w:r>
+              <w:t>(</w:t>
+            </w:r>
+            <w:proofErr w:type="gramEnd"/>
+            <w:r>
+              <w:t>): string</w:t>
+            </w:r>
+          </w:p>
+        </w:tc>
+      </w:tr>
+    </w:tbl>
+    <w:tbl>
+      <w:tblPr>
+        <w:tblStyle w:val="TableGrid"/>
+        <w:tblpPr w:leftFromText="180" w:rightFromText="180" w:vertAnchor="text" w:horzAnchor="page" w:tblpX="6181" w:tblpY="-1822"/>
+        <w:tblW w:w="0" w:type="auto"/>
+        <w:tblLook w:val="04A0" w:firstRow="1" w:lastRow="0" w:firstColumn="1" w:lastColumn="0" w:noHBand="0" w:noVBand="1"/>
+      </w:tblPr>
+      <w:tblGrid>
+        <w:gridCol w:w="3325"/>
+      </w:tblGrid>
+      <w:tr>
+        <w:tc>
+          <w:tcPr>
+            <w:tcW w:w="3325" w:type="dxa"/>
+          </w:tcPr>
+          <w:p>
+            <w:pPr>
+              <w:jc w:val="center"/>
+            </w:pPr>
+            <w:r>
+              <w:t>Address</w:t>
+            </w:r>
+          </w:p>
+        </w:tc>
+      </w:tr>
+      <w:tr>
+        <w:tc>
+          <w:tcPr>
+            <w:tcW w:w="3325" w:type="dxa"/>
+          </w:tcPr>
+          <w:p>
+            <w:r>
+              <w:t>_address: string</w:t>
+            </w:r>
+          </w:p>
+          <w:p>
+            <w:r>
+              <w:t>_city: string</w:t>
+            </w:r>
+          </w:p>
+          <w:p>
+            <w:r>
+              <w:t>_state: string</w:t>
+            </w:r>
+          </w:p>
+          <w:p>
+            <w:r>
+              <w:t>_country: string</w:t>
+            </w:r>
+            <w:r>
+              <w:t xml:space="preserve"> </w:t>
+            </w:r>
+          </w:p>
+        </w:tc>
+      </w:tr>
+      <w:tr>
+        <w:tc>
+          <w:tcPr>
+            <w:tcW w:w="3325" w:type="dxa"/>
+          </w:tcPr>
+          <w:p>
+            <w:proofErr w:type="spellStart"/>
+            <w:proofErr w:type="gramStart"/>
+            <w:r>
+              <w:t>AddressLabel</w:t>
+            </w:r>
+            <w:proofErr w:type="spellEnd"/>
+            <w:r>
+              <w:t>(</w:t>
+            </w:r>
+            <w:proofErr w:type="gramEnd"/>
+            <w:r>
+              <w:t>): string</w:t>
+            </w:r>
+          </w:p>
+          <w:p>
+            <w:proofErr w:type="spellStart"/>
+            <w:proofErr w:type="gramStart"/>
+            <w:r>
+              <w:t>IsDomesticUSA</w:t>
+            </w:r>
+            <w:proofErr w:type="spellEnd"/>
+            <w:r>
+              <w:t>(</w:t>
+            </w:r>
+            <w:proofErr w:type="gramEnd"/>
+            <w:r>
+              <w:t>): bool</w:t>
+            </w:r>
+          </w:p>
+        </w:tc>
+      </w:tr>
+    </w:tbl>
+    <w:p>
+      <w:r>
+        <w:rPr>
+          <w:noProof/>
+        </w:rPr>
+        <mc:AlternateContent>
+          <mc:Choice Requires="wps">
+            <w:drawing>
+              <wp:anchor distT="0" distB="0" distL="114300" distR="114300" simplePos="0" relativeHeight="251671552" behindDoc="0" locked="0" layoutInCell="1" allowOverlap="1" wp14:anchorId="2E979765" wp14:editId="3B18C6A1">
+                <wp:simplePos x="0" y="0"/>
+                <wp:positionH relativeFrom="column">
+                  <wp:posOffset>1028699</wp:posOffset>
+                </wp:positionH>
+                <wp:positionV relativeFrom="paragraph">
+                  <wp:posOffset>48895</wp:posOffset>
+                </wp:positionV>
+                <wp:extent cx="45719" cy="485775"/>
+                <wp:effectExtent l="38100" t="38100" r="50165" b="28575"/>
+                <wp:wrapNone/>
+                <wp:docPr id="1080017878" name="Straight Arrow Connector 1"/>
+                <wp:cNvGraphicFramePr/>
+                <a:graphic xmlns:a="http://schemas.openxmlformats.org/drawingml/2006/main">
+                  <a:graphicData uri="http://schemas.microsoft.com/office/word/2010/wordprocessingShape">
+                    <wps:wsp>
+                      <wps:cNvCnPr/>
+                      <wps:spPr>
+                        <a:xfrm flipH="1" flipV="1">
+                          <a:off x="0" y="0"/>
+                          <a:ext cx="45719" cy="485775"/>
+                        </a:xfrm>
+                        <a:prstGeom prst="straightConnector1">
+                          <a:avLst/>
+                        </a:prstGeom>
+                        <a:ln>
+                          <a:tailEnd type="triangle"/>
+                        </a:ln>
+                      </wps:spPr>
+                      <wps:style>
+                        <a:lnRef idx="1">
+                          <a:schemeClr val="accent1"/>
+                        </a:lnRef>
+                        <a:fillRef idx="0">
+                          <a:schemeClr val="accent1"/>
+                        </a:fillRef>
+                        <a:effectRef idx="0">
+                          <a:schemeClr val="accent1"/>
+                        </a:effectRef>
+                        <a:fontRef idx="minor">
+                          <a:schemeClr val="tx1"/>
+                        </a:fontRef>
+                      </wps:style>
+                      <wps:bodyPr/>
+                    </wps:wsp>
+                  </a:graphicData>
+                </a:graphic>
+                <wp14:sizeRelH relativeFrom="margin">
+                  <wp14:pctWidth>0</wp14:pctWidth>
+                </wp14:sizeRelH>
+                <wp14:sizeRelV relativeFrom="margin">
+                  <wp14:pctHeight>0</wp14:pctHeight>
+                </wp14:sizeRelV>
+              </wp:anchor>
+            </w:drawing>
+          </mc:Choice>
+          <mc:Fallback>
+            <w:pict>
+              <v:shape w14:anchorId="489DFF17" id="Straight Arrow Connector 1" o:spid="_x0000_s1026" type="#_x0000_t32" style="position:absolute;margin-left:81pt;margin-top:3.85pt;width:3.6pt;height:38.25pt;flip:x y;z-index:251671552;visibility:visible;mso-wrap-style:square;mso-width-percent:0;mso-height-percent:0;mso-wrap-distance-left:9pt;mso-wrap-distance-top:0;mso-wrap-distance-right:9pt;mso-wrap-distance-bottom:0;mso-position-horizontal:absolute;mso-position-horizontal-relative:text;mso-position-vertical:absolute;mso-position-vertical-relative:text;mso-width-percent:0;mso-height-percent:0;mso-width-relative:margin;mso-height-relative:margin" o:gfxdata="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" strokecolor="#156082 [3204]" strokeweight=".5pt">
+                <v:stroke endarrow="block" joinstyle="miter"/>
+              </v:shape>
+            </w:pict>
+          </mc:Fallback>
+        </mc:AlternateContent>
+      </w:r>
+      <w:r>
+        <w:rPr>
+          <w:noProof/>
+        </w:rPr>
+        <mc:AlternateContent>
+          <mc:Choice Requires="wps">
+            <w:drawing>
+              <wp:anchor distT="0" distB="0" distL="114300" distR="114300" simplePos="0" relativeHeight="251667456" behindDoc="0" locked="0" layoutInCell="1" allowOverlap="1" wp14:anchorId="7755B6E9" wp14:editId="02E0105A">
+                <wp:simplePos x="0" y="0"/>
+                <wp:positionH relativeFrom="column">
+                  <wp:posOffset>1371599</wp:posOffset>
+                </wp:positionH>
+                <wp:positionV relativeFrom="paragraph">
+                  <wp:posOffset>48895</wp:posOffset>
+                </wp:positionV>
+                <wp:extent cx="1390650" cy="485775"/>
+                <wp:effectExtent l="38100" t="38100" r="19050" b="28575"/>
+                <wp:wrapNone/>
+                <wp:docPr id="2024116569" name="Straight Arrow Connector 1"/>
+                <wp:cNvGraphicFramePr/>
+                <a:graphic xmlns:a="http://schemas.openxmlformats.org/drawingml/2006/main">
+                  <a:graphicData uri="http://schemas.microsoft.com/office/word/2010/wordprocessingShape">
+                    <wps:wsp>
+                      <wps:cNvCnPr/>
+                      <wps:spPr>
+                        <a:xfrm flipH="1" flipV="1">
+                          <a:off x="0" y="0"/>
+                          <a:ext cx="1390650" cy="485775"/>
+                        </a:xfrm>
+                        <a:prstGeom prst="straightConnector1">
+                          <a:avLst/>
+                        </a:prstGeom>
+                        <a:ln>
+                          <a:tailEnd type="triangle"/>
+                        </a:ln>
+                      </wps:spPr>
+                      <wps:style>
+                        <a:lnRef idx="1">
+                          <a:schemeClr val="accent1"/>
+                        </a:lnRef>
+                        <a:fillRef idx="0">
+                          <a:schemeClr val="accent1"/>
+                        </a:fillRef>
+                        <a:effectRef idx="0">
+                          <a:schemeClr val="accent1"/>
+                        </a:effectRef>
+                        <a:fontRef idx="minor">
+                          <a:schemeClr val="tx1"/>
+                        </a:fontRef>
+                      </wps:style>
+                      <wps:bodyPr/>
+                    </wps:wsp>
+                  </a:graphicData>
+                </a:graphic>
+                <wp14:sizeRelH relativeFrom="margin">
+                  <wp14:pctWidth>0</wp14:pctWidth>
+                </wp14:sizeRelH>
+                <wp14:sizeRelV relativeFrom="margin">
+                  <wp14:pctHeight>0</wp14:pctHeight>
+                </wp14:sizeRelV>
+              </wp:anchor>
+            </w:drawing>
+          </mc:Choice>
+          <mc:Fallback>
+            <w:pict>
+              <v:shape w14:anchorId="51FB0046" id="Straight Arrow Connector 1" o:spid="_x0000_s1026" type="#_x0000_t32" style="position:absolute;margin-left:108pt;margin-top:3.85pt;width:109.5pt;height:38.25pt;flip:x y;z-index:251667456;visibility:visible;mso-wrap-style:square;mso-width-percent:0;mso-height-percent:0;mso-wrap-distance-left:9pt;mso-wrap-distance-top:0;mso-wrap-distance-right:9pt;mso-wrap-distance-bottom:0;mso-position-horizontal:absolute;mso-position-horizontal-relative:text;mso-position-vertical:absolute;mso-position-vertical-relative:text;mso-width-percent:0;mso-height-percent:0;mso-width-relative:margin;mso-height-relative:margin" o:gfxdata="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" strokecolor="#156082 [3204]" strokeweight=".5pt">
+                <v:stroke endarrow="block" joinstyle="miter"/>
+              </v:shape>
+            </w:pict>
+          </mc:Fallback>
+        </mc:AlternateContent>
+      </w:r>
+      <w:r>
+        <w:rPr>
+          <w:noProof/>
+        </w:rPr>
+        <mc:AlternateContent>
+          <mc:Choice Requires="wps">
+            <w:drawing>
+              <wp:anchor distT="0" distB="0" distL="114300" distR="114300" simplePos="0" relativeHeight="251668480" behindDoc="0" locked="0" layoutInCell="1" allowOverlap="1" wp14:anchorId="29FD038C" wp14:editId="4EC0F064">
+                <wp:simplePos x="0" y="0"/>
+                <wp:positionH relativeFrom="column">
+                  <wp:posOffset>1857375</wp:posOffset>
+                </wp:positionH>
+                <wp:positionV relativeFrom="paragraph">
+                  <wp:posOffset>29845</wp:posOffset>
+                </wp:positionV>
+                <wp:extent cx="3219450" cy="609600"/>
+                <wp:effectExtent l="19050" t="57150" r="19050" b="19050"/>
+                <wp:wrapNone/>
+                <wp:docPr id="1823499397" name="Straight Arrow Connector 2"/>
+                <wp:cNvGraphicFramePr/>
+                <a:graphic xmlns:a="http://schemas.openxmlformats.org/drawingml/2006/main">
+                  <a:graphicData uri="http://schemas.microsoft.com/office/word/2010/wordprocessingShape">
+                    <wps:wsp>
+                      <wps:cNvCnPr/>
+                      <wps:spPr>
+                        <a:xfrm flipH="1" flipV="1">
+                          <a:off x="0" y="0"/>
+                          <a:ext cx="3219450" cy="609600"/>
+                        </a:xfrm>
+                        <a:prstGeom prst="straightConnector1">
+                          <a:avLst/>
+                        </a:prstGeom>
+                        <a:ln>
+                          <a:tailEnd type="triangle"/>
+                        </a:ln>
+                      </wps:spPr>
+                      <wps:style>
+                        <a:lnRef idx="1">
+                          <a:schemeClr val="accent1"/>
+                        </a:lnRef>
+                        <a:fillRef idx="0">
+                          <a:schemeClr val="accent1"/>
+                        </a:fillRef>
+                        <a:effectRef idx="0">
+                          <a:schemeClr val="accent1"/>
+                        </a:effectRef>
+                        <a:fontRef idx="minor">
+                          <a:schemeClr val="tx1"/>
+                        </a:fontRef>
+                      </wps:style>
+                      <wps:bodyPr/>
+                    </wps:wsp>
+                  </a:graphicData>
+                </a:graphic>
+                <wp14:sizeRelH relativeFrom="margin">
+                  <wp14:pctWidth>0</wp14:pctWidth>
+                </wp14:sizeRelH>
+                <wp14:sizeRelV relativeFrom="margin">
+                  <wp14:pctHeight>0</wp14:pctHeight>
+                </wp14:sizeRelV>
+              </wp:anchor>
+            </w:drawing>
+          </mc:Choice>
+          <mc:Fallback>
+            <w:pict>
+              <v:shape w14:anchorId="1F3294CE" id="Straight Arrow Connector 2" o:spid="_x0000_s1026" type="#_x0000_t32" style="position:absolute;margin-left:146.25pt;margin-top:2.35pt;width:253.5pt;height:48pt;flip:x y;z-index:251668480;visibility:visible;mso-wrap-style:square;mso-width-percent:0;mso-height-percent:0;mso-wrap-distance-left:9pt;mso-wrap-distance-top:0;mso-wrap-distance-right:9pt;mso-wrap-distance-bottom:0;mso-position-horizontal:absolute;mso-position-horizontal-relative:text;mso-position-vertical:absolute;mso-position-vertical-relative:text;mso-width-percent:0;mso-height-percent:0;mso-width-relative:margin;mso-height-relative:margin" o:gfxdata="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" strokecolor="#156082 [3204]" strokeweight=".5pt">
+                <v:stroke endarrow="block" joinstyle="miter"/>
+              </v:shape>
+            </w:pict>
+          </mc:Fallback>
+        </mc:AlternateContent>
+      </w:r>
+    </w:p>
+    <w:p/>
+    <w:tbl>
+      <w:tblPr>
+        <w:tblStyle w:val="TableGrid"/>
+        <w:tblW w:w="0" w:type="auto"/>
+        <w:tblInd w:w="-650" w:type="dxa"/>
+        <w:tblLook w:val="04A0" w:firstRow="1" w:lastRow="0" w:firstColumn="1" w:lastColumn="0" w:noHBand="0" w:noVBand="1"/>
+      </w:tblPr>
+      <w:tblGrid>
+        <w:gridCol w:w="3330"/>
+      </w:tblGrid>
+      <w:tr>
+        <w:tc>
+          <w:tcPr>
+            <w:tcW w:w="3330" w:type="dxa"/>
+          </w:tcPr>
+          <w:p>
+            <w:pPr>
+              <w:jc w:val="center"/>
+            </w:pPr>
+            <w:r>
+              <w:t>Lecture Event</w:t>
+            </w:r>
+          </w:p>
+        </w:tc>
+      </w:tr>
+      <w:tr>
+        <w:trPr>
+          <w:trHeight w:val="215"/>
+        </w:trPr>
+        <w:tc>
+          <w:tcPr>
+            <w:tcW w:w="3330" w:type="dxa"/>
+          </w:tcPr>
+          <w:p>
+            <w:r>
+              <w:t>_speaker: string</w:t>
+            </w:r>
+          </w:p>
+          <w:p>
+            <w:r>
+              <w:t>_capacity: unit</w:t>
+            </w:r>
+          </w:p>
+        </w:tc>
+      </w:tr>
+      <w:tr>
+        <w:tc>
+          <w:tcPr>
+            <w:tcW w:w="3330" w:type="dxa"/>
+          </w:tcPr>
+          <w:p>
+            <w:proofErr w:type="spellStart"/>
+            <w:proofErr w:type="gramStart"/>
+            <w:r>
+              <w:t>GetDetails</w:t>
+            </w:r>
+            <w:proofErr w:type="spellEnd"/>
+            <w:r>
+              <w:t>(</w:t>
+            </w:r>
+            <w:proofErr w:type="gramEnd"/>
+            <w:r>
+              <w:t>)</w:t>
+            </w:r>
+          </w:p>
+          <w:p>
+            <w:proofErr w:type="spellStart"/>
+            <w:proofErr w:type="gramStart"/>
+            <w:r>
+              <w:t>GetDescription</w:t>
+            </w:r>
+            <w:proofErr w:type="spellEnd"/>
+            <w:r>
+              <w:t>(</w:t>
+            </w:r>
+            <w:proofErr w:type="gramEnd"/>
+            <w:r>
+              <w:t>)</w:t>
+            </w:r>
+          </w:p>
+        </w:tc>
+      </w:tr>
+    </w:tbl>
+    <w:tbl>
+      <w:tblPr>
+        <w:tblStyle w:val="TableGrid"/>
+        <w:tblpPr w:leftFromText="180" w:rightFromText="180" w:vertAnchor="text" w:horzAnchor="margin" w:tblpXSpec="center" w:tblpY="-1394"/>
+        <w:tblW w:w="0" w:type="auto"/>
+        <w:tblLook w:val="04A0" w:firstRow="1" w:lastRow="0" w:firstColumn="1" w:lastColumn="0" w:noHBand="0" w:noVBand="1"/>
+      </w:tblPr>
+      <w:tblGrid>
+        <w:gridCol w:w="3330"/>
+      </w:tblGrid>
+      <w:tr>
+        <w:tc>
+          <w:tcPr>
+            <w:tcW w:w="3330" w:type="dxa"/>
+          </w:tcPr>
+          <w:p>
+            <w:pPr>
+              <w:jc w:val="center"/>
+            </w:pPr>
+            <w:r>
+              <w:t>Reception Event</w:t>
+            </w:r>
+          </w:p>
+        </w:tc>
+      </w:tr>
+      <w:tr>
+        <w:trPr>
+          <w:trHeight w:val="215"/>
+        </w:trPr>
+        <w:tc>
+          <w:tcPr>
+            <w:tcW w:w="3330" w:type="dxa"/>
+          </w:tcPr>
+          <w:p>
+            <w:r>
+              <w:t>_address: string</w:t>
+            </w:r>
+          </w:p>
+          <w:p>
+            <w:r>
+              <w:t>_city: string</w:t>
+            </w:r>
+          </w:p>
+          <w:p>
+            <w:r>
+              <w:t>_state: string</w:t>
+            </w:r>
+          </w:p>
+          <w:p>
+            <w:r>
+              <w:t>_country: string</w:t>
+            </w:r>
+          </w:p>
+        </w:tc>
+      </w:tr>
+      <w:tr>
+        <w:tc>
+          <w:tcPr>
+            <w:tcW w:w="3330" w:type="dxa"/>
+          </w:tcPr>
+          <w:p>
+            <w:proofErr w:type="spellStart"/>
+            <w:proofErr w:type="gramStart"/>
+            <w:r>
+              <w:t>GetDetails</w:t>
+            </w:r>
+            <w:proofErr w:type="spellEnd"/>
+            <w:r>
+              <w:t>(</w:t>
+            </w:r>
+            <w:proofErr w:type="gramEnd"/>
+            <w:r>
+              <w:t>)</w:t>
+            </w:r>
+          </w:p>
+          <w:p>
+            <w:proofErr w:type="spellStart"/>
+            <w:proofErr w:type="gramStart"/>
+            <w:r>
+              <w:t>GetDescription</w:t>
+            </w:r>
+            <w:proofErr w:type="spellEnd"/>
+            <w:r>
+              <w:t>(</w:t>
+            </w:r>
+            <w:proofErr w:type="gramEnd"/>
+            <w:r>
+              <w:t>)</w:t>
+            </w:r>
+          </w:p>
+        </w:tc>
+      </w:tr>
+    </w:tbl>
+    <w:p/>
+    <w:p/>
+    <w:tbl>
+      <w:tblPr>
+        <w:tblStyle w:val="TableGrid"/>
+        <w:tblpPr w:leftFromText="180" w:rightFromText="180" w:vertAnchor="text" w:horzAnchor="page" w:tblpX="8251" w:tblpY="-2095"/>
+        <w:tblW w:w="0" w:type="auto"/>
+        <w:tblLook w:val="04A0" w:firstRow="1" w:lastRow="0" w:firstColumn="1" w:lastColumn="0" w:noHBand="0" w:noVBand="1"/>
+      </w:tblPr>
+      <w:tblGrid>
+        <w:gridCol w:w="3325"/>
+      </w:tblGrid>
+      <w:tr>
+        <w:tc>
+          <w:tcPr>
+            <w:tcW w:w="3325" w:type="dxa"/>
+          </w:tcPr>
+          <w:p>
+            <w:pPr>
+              <w:jc w:val="center"/>
+            </w:pPr>
+            <w:r>
+              <w:t>Outdoor Event</w:t>
+            </w:r>
+          </w:p>
+        </w:tc>
+      </w:tr>
+      <w:tr>
+        <w:tc>
+          <w:tcPr>
+            <w:tcW w:w="3325" w:type="dxa"/>
+          </w:tcPr>
+          <w:p>
+            <w:r>
+              <w:t>_name: string</w:t>
+            </w:r>
+          </w:p>
+          <w:p>
+            <w:r>
+              <w:t>_address: Address</w:t>
+            </w:r>
+          </w:p>
+        </w:tc>
+      </w:tr>
+      <w:tr>
+        <w:tc>
+          <w:tcPr>
+            <w:tcW w:w="3325" w:type="dxa"/>
+          </w:tcPr>
+          <w:p>
+            <w:proofErr w:type="spellStart"/>
+            <w:proofErr w:type="gramStart"/>
+            <w:r>
+              <w:t>GetDetails</w:t>
+            </w:r>
+            <w:proofErr w:type="spellEnd"/>
+            <w:r>
+              <w:t>(</w:t>
+            </w:r>
+            <w:proofErr w:type="gramEnd"/>
+            <w:r>
+              <w:t>)</w:t>
+            </w:r>
+          </w:p>
+          <w:p>
+            <w:proofErr w:type="spellStart"/>
+            <w:proofErr w:type="gramStart"/>
+            <w:r>
+              <w:t>GetDescription</w:t>
+            </w:r>
+            <w:proofErr w:type="spellEnd"/>
+            <w:r>
+              <w:t>(</w:t>
+            </w:r>
+            <w:proofErr w:type="gramEnd"/>
+            <w:r>
+              <w:t>)</w:t>
+            </w:r>
+          </w:p>
+        </w:tc>
+      </w:tr>
+    </w:tbl>
+    <w:p/>
+    <w:p>
+      <w:pPr>
+        <w:pStyle w:val="Title"/>
+        <w:jc w:val="center"/>
+      </w:pPr>
+      <w:r>
+        <w:t xml:space="preserve">Foundation </w:t>
+      </w:r>
+      <w:r>
+        <w:t>4</w:t>
+      </w:r>
+    </w:p>
+    <w:tbl>
+      <w:tblPr>
+        <w:tblStyle w:val="TableGrid"/>
+        <w:tblpPr w:leftFromText="180" w:rightFromText="180" w:vertAnchor="text" w:horzAnchor="margin" w:tblpXSpec="center" w:tblpY="318"/>
+        <w:tblW w:w="0" w:type="auto"/>
+        <w:tblLook w:val="04A0" w:firstRow="1" w:lastRow="0" w:firstColumn="1" w:lastColumn="0" w:noHBand="0" w:noVBand="1"/>
+      </w:tblPr>
+      <w:tblGrid>
+        <w:gridCol w:w="3325"/>
+      </w:tblGrid>
+      <w:tr>
+        <w:tc>
+          <w:tcPr>
+            <w:tcW w:w="3325" w:type="dxa"/>
+          </w:tcPr>
+          <w:p>
+            <w:pPr>
+              <w:jc w:val="center"/>
+            </w:pPr>
+            <w:r>
+              <w:t>A</w:t>
+            </w:r>
+            <w:r>
+              <w:t>ctivity</w:t>
+            </w:r>
+          </w:p>
+        </w:tc>
+      </w:tr>
+      <w:tr>
+        <w:tc>
+          <w:tcPr>
+            <w:tcW w:w="3325" w:type="dxa"/>
+          </w:tcPr>
+          <w:p>
+            <w:r>
+              <w:t>_date: string</w:t>
+            </w:r>
+          </w:p>
+          <w:p>
+            <w:r>
+              <w:t>_minutes: double</w:t>
+            </w:r>
+            <w:r>
+              <w:t xml:space="preserve"> </w:t>
+            </w:r>
+          </w:p>
+        </w:tc>
+      </w:tr>
+      <w:tr>
+        <w:tc>
+          <w:tcPr>
+            <w:tcW w:w="3325" w:type="dxa"/>
+          </w:tcPr>
+          <w:p>
+            <w:proofErr w:type="spellStart"/>
+            <w:proofErr w:type="gramStart"/>
+            <w:r>
+              <w:t>GetDistance</w:t>
+            </w:r>
+            <w:proofErr w:type="spellEnd"/>
+            <w:r>
+              <w:t>(</w:t>
+            </w:r>
+            <w:proofErr w:type="gramEnd"/>
+            <w:r>
+              <w:t>): double</w:t>
+            </w:r>
+          </w:p>
+          <w:p>
+            <w:proofErr w:type="spellStart"/>
+            <w:proofErr w:type="gramStart"/>
+            <w:r>
+              <w:t>GetSpeed</w:t>
+            </w:r>
+            <w:proofErr w:type="spellEnd"/>
+            <w:r>
+              <w:t>(</w:t>
+            </w:r>
+            <w:proofErr w:type="gramEnd"/>
+            <w:r>
+              <w:t>): double</w:t>
+            </w:r>
+          </w:p>
+          <w:p>
+            <w:proofErr w:type="spellStart"/>
+            <w:proofErr w:type="gramStart"/>
+            <w:r>
+              <w:t>GetPace</w:t>
+            </w:r>
+            <w:proofErr w:type="spellEnd"/>
+            <w:r>
+              <w:t>(</w:t>
+            </w:r>
+            <w:proofErr w:type="gramEnd"/>
+            <w:r>
+              <w:t>): double</w:t>
+            </w:r>
+          </w:p>
+          <w:p>
+            <w:proofErr w:type="gramStart"/>
+            <w:r>
+              <w:t>Summary(</w:t>
+            </w:r>
+            <w:proofErr w:type="gramEnd"/>
+            <w:r>
+              <w:t>): string</w:t>
+            </w:r>
+          </w:p>
+        </w:tc>
+      </w:tr>
+    </w:tbl>
+    <w:p/>
+    <w:tbl>
+      <w:tblPr>
+        <w:tblStyle w:val="TableGrid"/>
+        <w:tblW w:w="0" w:type="auto"/>
+        <w:tblInd w:w="-725" w:type="dxa"/>
+        <w:tblLook w:val="04A0" w:firstRow="1" w:lastRow="0" w:firstColumn="1" w:lastColumn="0" w:noHBand="0" w:noVBand="1"/>
+      </w:tblPr>
+      <w:tblGrid>
+        <w:gridCol w:w="3330"/>
+      </w:tblGrid>
+      <w:tr>
+        <w:tc>
+          <w:tcPr>
+            <w:tcW w:w="3330" w:type="dxa"/>
+          </w:tcPr>
+          <w:p>
+            <w:pPr>
+              <w:jc w:val="center"/>
+            </w:pPr>
+            <w:r>
+              <w:t>Program</w:t>
+            </w:r>
+          </w:p>
+        </w:tc>
+      </w:tr>
+      <w:tr>
+        <w:trPr>
+          <w:trHeight w:val="215"/>
+        </w:trPr>
+        <w:tc>
+          <w:tcPr>
+            <w:tcW w:w="3330" w:type="dxa"/>
+          </w:tcPr>
+          <w:p>
+            <w:r>
+              <w:t>activities: List&lt;Activity&gt;</w:t>
+            </w:r>
+          </w:p>
+          <w:p/>
+        </w:tc>
+      </w:tr>
+      <w:tr>
+        <w:tc>
+          <w:tcPr>
+            <w:tcW w:w="3330" w:type="dxa"/>
+          </w:tcPr>
+          <w:p>
+            <w:proofErr w:type="gramStart"/>
+            <w:r>
+              <w:t>Main(</w:t>
+            </w:r>
+            <w:proofErr w:type="gramEnd"/>
+            <w:r>
+              <w:t>)</w:t>
+            </w:r>
+          </w:p>
+        </w:tc>
+      </w:tr>
+    </w:tbl>
+    <w:p/>
+    <w:tbl>
+      <w:tblPr>
+        <w:tblStyle w:val="TableGrid"/>
+        <w:tblpPr w:leftFromText="180" w:rightFromText="180" w:vertAnchor="text" w:horzAnchor="margin" w:tblpXSpec="center" w:tblpY="1218"/>
+        <w:tblW w:w="0" w:type="auto"/>
+        <w:tblLook w:val="04A0" w:firstRow="1" w:lastRow="0" w:firstColumn="1" w:lastColumn="0" w:noHBand="0" w:noVBand="1"/>
+      </w:tblPr>
+      <w:tblGrid>
+        <w:gridCol w:w="3330"/>
+      </w:tblGrid>
+      <w:tr>
+        <w:tc>
+          <w:tcPr>
+            <w:tcW w:w="3330" w:type="dxa"/>
+          </w:tcPr>
+          <w:p>
+            <w:pPr>
+              <w:jc w:val="center"/>
+            </w:pPr>
+            <w:r>
+              <w:t>Cycling</w:t>
+            </w:r>
+          </w:p>
+        </w:tc>
+      </w:tr>
+      <w:tr>
+        <w:trPr>
+          <w:trHeight w:val="215"/>
+        </w:trPr>
+        <w:tc>
+          <w:tcPr>
+            <w:tcW w:w="3330" w:type="dxa"/>
+          </w:tcPr>
+          <w:p>
+            <w:r>
+              <w:t>_speed: double</w:t>
+            </w:r>
+          </w:p>
+        </w:tc>
+      </w:tr>
+      <w:tr>
+        <w:tc>
+          <w:tcPr>
+            <w:tcW w:w="3330" w:type="dxa"/>
+          </w:tcPr>
+          <w:p>
+            <w:proofErr w:type="spellStart"/>
+            <w:proofErr w:type="gramStart"/>
+            <w:r>
+              <w:t>GetDistance</w:t>
+            </w:r>
+            <w:proofErr w:type="spellEnd"/>
+            <w:r>
+              <w:t>(</w:t>
+            </w:r>
+            <w:proofErr w:type="gramEnd"/>
+            <w:r>
+              <w:t>): double</w:t>
+            </w:r>
+          </w:p>
+          <w:p>
+            <w:proofErr w:type="spellStart"/>
+            <w:proofErr w:type="gramStart"/>
+            <w:r>
+              <w:t>GetSpeed</w:t>
+            </w:r>
+            <w:proofErr w:type="spellEnd"/>
+            <w:r>
+              <w:t>(</w:t>
+            </w:r>
+            <w:proofErr w:type="gramEnd"/>
+            <w:r>
+              <w:t>): double</w:t>
+            </w:r>
+          </w:p>
+          <w:p>
+            <w:proofErr w:type="spellStart"/>
+            <w:proofErr w:type="gramStart"/>
+            <w:r>
+              <w:t>GetPace</w:t>
+            </w:r>
+            <w:proofErr w:type="spellEnd"/>
+            <w:r>
+              <w:t>(</w:t>
+            </w:r>
+            <w:proofErr w:type="gramEnd"/>
+            <w:r>
+              <w:t>): double</w:t>
+            </w:r>
+          </w:p>
+          <w:p>
+            <w:proofErr w:type="gramStart"/>
+            <w:r>
+              <w:t>Summary(</w:t>
+            </w:r>
+            <w:proofErr w:type="gramEnd"/>
+            <w:r>
+              <w:t>): string</w:t>
+            </w:r>
+          </w:p>
+        </w:tc>
+      </w:tr>
+    </w:tbl>
+    <w:p>
+      <w:r>
+        <w:rPr>
+          <w:noProof/>
+        </w:rPr>
+        <mc:AlternateContent>
+          <mc:Choice Requires="wps">
+            <w:drawing>
+              <wp:anchor distT="0" distB="0" distL="114300" distR="114300" simplePos="0" relativeHeight="251676672" behindDoc="0" locked="0" layoutInCell="1" allowOverlap="1" wp14:anchorId="09D765EE" wp14:editId="04931EF8">
+                <wp:simplePos x="0" y="0"/>
+                <wp:positionH relativeFrom="column">
+                  <wp:posOffset>704851</wp:posOffset>
+                </wp:positionH>
+                <wp:positionV relativeFrom="paragraph">
+                  <wp:posOffset>189230</wp:posOffset>
+                </wp:positionV>
+                <wp:extent cx="1543050" cy="590550"/>
+                <wp:effectExtent l="0" t="38100" r="57150" b="19050"/>
+                <wp:wrapNone/>
+                <wp:docPr id="2095795202" name="Straight Arrow Connector 1"/>
+                <wp:cNvGraphicFramePr/>
+                <a:graphic xmlns:a="http://schemas.openxmlformats.org/drawingml/2006/main">
+                  <a:graphicData uri="http://schemas.microsoft.com/office/word/2010/wordprocessingShape">
+                    <wps:wsp>
+                      <wps:cNvCnPr/>
+                      <wps:spPr>
+                        <a:xfrm flipV="1">
+                          <a:off x="0" y="0"/>
+                          <a:ext cx="1543050" cy="590550"/>
+                        </a:xfrm>
+                        <a:prstGeom prst="straightConnector1">
+                          <a:avLst/>
+                        </a:prstGeom>
+                        <a:ln>
+                          <a:tailEnd type="triangle"/>
+                        </a:ln>
+                      </wps:spPr>
+                      <wps:style>
+                        <a:lnRef idx="1">
+                          <a:schemeClr val="accent1"/>
+                        </a:lnRef>
+                        <a:fillRef idx="0">
+                          <a:schemeClr val="accent1"/>
+                        </a:fillRef>
+                        <a:effectRef idx="0">
+                          <a:schemeClr val="accent1"/>
+                        </a:effectRef>
+                        <a:fontRef idx="minor">
+                          <a:schemeClr val="tx1"/>
+                        </a:fontRef>
+                      </wps:style>
+                      <wps:bodyPr/>
+                    </wps:wsp>
+                  </a:graphicData>
+                </a:graphic>
+                <wp14:sizeRelH relativeFrom="margin">
+                  <wp14:pctWidth>0</wp14:pctWidth>
+                </wp14:sizeRelH>
+                <wp14:sizeRelV relativeFrom="margin">
+                  <wp14:pctHeight>0</wp14:pctHeight>
+                </wp14:sizeRelV>
+              </wp:anchor>
+            </w:drawing>
+          </mc:Choice>
+          <mc:Fallback>
+            <w:pict>
+              <v:shape w14:anchorId="1180D9AA" id="Straight Arrow Connector 1" o:spid="_x0000_s1026" type="#_x0000_t32" style="position:absolute;margin-left:55.5pt;margin-top:14.9pt;width:121.5pt;height:46.5pt;flip:y;z-index:251676672;visibility:visible;mso-wrap-style:square;mso-width-percent:0;mso-height-percent:0;mso-wrap-distance-left:9pt;mso-wrap-distance-top:0;mso-wrap-distance-right:9pt;mso-wrap-distance-bottom:0;mso-position-horizontal:absolute;mso-position-horizontal-relative:text;mso-position-vertical:absolute;mso-position-vertical-relative:text;mso-width-percent:0;mso-height-percent:0;mso-width-relative:margin;mso-height-relative:margin" o:gfxdata="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" strokecolor="#156082 [3204]" strokeweight=".5pt">
+                <v:stroke endarrow="block" joinstyle="miter"/>
+              </v:shape>
+            </w:pict>
+          </mc:Fallback>
+        </mc:AlternateContent>
+      </w:r>
+      <w:r>
+        <w:rPr>
+          <w:noProof/>
+        </w:rPr>
+        <mc:AlternateContent>
+          <mc:Choice Requires="wps">
+            <w:drawing>
+              <wp:anchor distT="0" distB="0" distL="114300" distR="114300" simplePos="0" relativeHeight="251673600" behindDoc="0" locked="0" layoutInCell="1" allowOverlap="1" wp14:anchorId="3DFB33CA" wp14:editId="57555180">
+                <wp:simplePos x="0" y="0"/>
+                <wp:positionH relativeFrom="column">
+                  <wp:posOffset>2847974</wp:posOffset>
+                </wp:positionH>
+                <wp:positionV relativeFrom="paragraph">
+                  <wp:posOffset>208279</wp:posOffset>
+                </wp:positionV>
+                <wp:extent cx="45719" cy="523875"/>
+                <wp:effectExtent l="38100" t="38100" r="50165" b="28575"/>
+                <wp:wrapNone/>
+                <wp:docPr id="1842667099" name="Straight Arrow Connector 1"/>
+                <wp:cNvGraphicFramePr/>
+                <a:graphic xmlns:a="http://schemas.openxmlformats.org/drawingml/2006/main">
+                  <a:graphicData uri="http://schemas.microsoft.com/office/word/2010/wordprocessingShape">
+                    <wps:wsp>
+                      <wps:cNvCnPr/>
+                      <wps:spPr>
+                        <a:xfrm flipH="1" flipV="1">
+                          <a:off x="0" y="0"/>
+                          <a:ext cx="45719" cy="523875"/>
+                        </a:xfrm>
+                        <a:prstGeom prst="straightConnector1">
+                          <a:avLst/>
+                        </a:prstGeom>
+                        <a:ln>
+                          <a:tailEnd type="triangle"/>
+                        </a:ln>
+                      </wps:spPr>
+                      <wps:style>
+                        <a:lnRef idx="1">
+                          <a:schemeClr val="accent1"/>
+                        </a:lnRef>
+                        <a:fillRef idx="0">
+                          <a:schemeClr val="accent1"/>
+                        </a:fillRef>
+                        <a:effectRef idx="0">
+                          <a:schemeClr val="accent1"/>
+                        </a:effectRef>
+                        <a:fontRef idx="minor">
+                          <a:schemeClr val="tx1"/>
+                        </a:fontRef>
+                      </wps:style>
+                      <wps:bodyPr/>
+                    </wps:wsp>
+                  </a:graphicData>
+                </a:graphic>
+                <wp14:sizeRelH relativeFrom="margin">
+                  <wp14:pctWidth>0</wp14:pctWidth>
+                </wp14:sizeRelH>
+                <wp14:sizeRelV relativeFrom="margin">
+                  <wp14:pctHeight>0</wp14:pctHeight>
+                </wp14:sizeRelV>
+              </wp:anchor>
+            </w:drawing>
+          </mc:Choice>
+          <mc:Fallback>
+            <w:pict>
+              <v:shape w14:anchorId="105E4F04" id="Straight Arrow Connector 1" o:spid="_x0000_s1026" type="#_x0000_t32" style="position:absolute;margin-left:224.25pt;margin-top:16.4pt;width:3.6pt;height:41.25pt;flip:x y;z-index:251673600;visibility:visible;mso-wrap-style:square;mso-width-percent:0;mso-height-percent:0;mso-wrap-distance-left:9pt;mso-wrap-distance-top:0;mso-wrap-distance-right:9pt;mso-wrap-distance-bottom:0;mso-position-horizontal:absolute;mso-position-horizontal-relative:text;mso-position-vertical:absolute;mso-position-vertical-relative:text;mso-width-percent:0;mso-height-percent:0;mso-width-relative:margin;mso-height-relative:margin" o:gfxdata="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" strokecolor="#156082 [3204]" strokeweight=".5pt">
+                <v:stroke endarrow="block" joinstyle="miter"/>
+              </v:shape>
+            </w:pict>
+          </mc:Fallback>
+        </mc:AlternateContent>
+      </w:r>
+      <w:r>
+        <w:rPr>
+          <w:noProof/>
+        </w:rPr>
+        <mc:AlternateContent>
+          <mc:Choice Requires="wps">
+            <w:drawing>
+              <wp:anchor distT="0" distB="0" distL="114300" distR="114300" simplePos="0" relativeHeight="251674624" behindDoc="0" locked="0" layoutInCell="1" allowOverlap="1" wp14:anchorId="2F5A8FD0" wp14:editId="43C128FE">
+                <wp:simplePos x="0" y="0"/>
+                <wp:positionH relativeFrom="column">
+                  <wp:posOffset>3448049</wp:posOffset>
+                </wp:positionH>
+                <wp:positionV relativeFrom="paragraph">
+                  <wp:posOffset>170180</wp:posOffset>
+                </wp:positionV>
+                <wp:extent cx="1609725" cy="552450"/>
+                <wp:effectExtent l="38100" t="38100" r="28575" b="19050"/>
+                <wp:wrapNone/>
+                <wp:docPr id="1693029312" name="Straight Arrow Connector 2"/>
+                <wp:cNvGraphicFramePr/>
+                <a:graphic xmlns:a="http://schemas.openxmlformats.org/drawingml/2006/main">
+                  <a:graphicData uri="http://schemas.microsoft.com/office/word/2010/wordprocessingShape">
+                    <wps:wsp>
+                      <wps:cNvCnPr/>
+                      <wps:spPr>
+                        <a:xfrm flipH="1" flipV="1">
+                          <a:off x="0" y="0"/>
+                          <a:ext cx="1609725" cy="552450"/>
+                        </a:xfrm>
+                        <a:prstGeom prst="straightConnector1">
+                          <a:avLst/>
+                        </a:prstGeom>
+                        <a:ln>
+                          <a:tailEnd type="triangle"/>
+                        </a:ln>
+                      </wps:spPr>
+                      <wps:style>
+                        <a:lnRef idx="1">
+                          <a:schemeClr val="accent1"/>
+                        </a:lnRef>
+                        <a:fillRef idx="0">
+                          <a:schemeClr val="accent1"/>
+                        </a:fillRef>
+                        <a:effectRef idx="0">
+                          <a:schemeClr val="accent1"/>
+                        </a:effectRef>
+                        <a:fontRef idx="minor">
+                          <a:schemeClr val="tx1"/>
+                        </a:fontRef>
+                      </wps:style>
+                      <wps:bodyPr/>
+                    </wps:wsp>
+                  </a:graphicData>
+                </a:graphic>
+                <wp14:sizeRelH relativeFrom="margin">
+                  <wp14:pctWidth>0</wp14:pctWidth>
+                </wp14:sizeRelH>
+                <wp14:sizeRelV relativeFrom="margin">
+                  <wp14:pctHeight>0</wp14:pctHeight>
+                </wp14:sizeRelV>
+              </wp:anchor>
+            </w:drawing>
+          </mc:Choice>
+          <mc:Fallback>
+            <w:pict>
+              <v:shape w14:anchorId="764B1D94" id="Straight Arrow Connector 2" o:spid="_x0000_s1026" type="#_x0000_t32" style="position:absolute;margin-left:271.5pt;margin-top:13.4pt;width:126.75pt;height:43.5pt;flip:x y;z-index:251674624;visibility:visible;mso-wrap-style:square;mso-width-percent:0;mso-height-percent:0;mso-wrap-distance-left:9pt;mso-wrap-distance-top:0;mso-wrap-distance-right:9pt;mso-wrap-distance-bottom:0;mso-position-horizontal:absolute;mso-position-horizontal-relative:text;mso-position-vertical:absolute;mso-position-vertical-relative:text;mso-width-percent:0;mso-height-percent:0;mso-width-relative:margin;mso-height-relative:margin" o:gfxdata="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" strokecolor="#156082 [3204]" strokeweight=".5pt">
+                <v:stroke endarrow="block" joinstyle="miter"/>
+              </v:shape>
+            </w:pict>
+          </mc:Fallback>
+        </mc:AlternateContent>
+      </w:r>
+    </w:p>
+    <w:p>
+      <w:r>
+        <w:br/>
+      </w:r>
+    </w:p>
+    <w:tbl>
+      <w:tblPr>
+        <w:tblStyle w:val="TableGrid"/>
+        <w:tblpPr w:leftFromText="180" w:rightFromText="180" w:vertAnchor="text" w:horzAnchor="page" w:tblpX="796" w:tblpY="106"/>
+        <w:tblW w:w="0" w:type="auto"/>
+        <w:tblLook w:val="04A0" w:firstRow="1" w:lastRow="0" w:firstColumn="1" w:lastColumn="0" w:noHBand="0" w:noVBand="1"/>
+      </w:tblPr>
+      <w:tblGrid>
+        <w:gridCol w:w="3330"/>
+      </w:tblGrid>
+      <w:tr>
+        <w:tc>
+          <w:tcPr>
+            <w:tcW w:w="3330" w:type="dxa"/>
+          </w:tcPr>
+          <w:p>
+            <w:pPr>
+              <w:jc w:val="center"/>
+            </w:pPr>
+            <w:r>
+              <w:t>Running</w:t>
+            </w:r>
+          </w:p>
+        </w:tc>
+      </w:tr>
+      <w:tr>
+        <w:trPr>
+          <w:trHeight w:val="215"/>
+        </w:trPr>
+        <w:tc>
+          <w:tcPr>
+            <w:tcW w:w="3330" w:type="dxa"/>
+          </w:tcPr>
+          <w:p>
+            <w:r>
+              <w:t>_distance: double</w:t>
+            </w:r>
+          </w:p>
+        </w:tc>
+      </w:tr>
+      <w:tr>
+        <w:tc>
+          <w:tcPr>
+            <w:tcW w:w="3330" w:type="dxa"/>
+          </w:tcPr>
+          <w:p>
+            <w:proofErr w:type="spellStart"/>
+            <w:proofErr w:type="gramStart"/>
+            <w:r>
+              <w:t>GetDistance</w:t>
+            </w:r>
+            <w:proofErr w:type="spellEnd"/>
+            <w:r>
+              <w:t>(</w:t>
+            </w:r>
+            <w:proofErr w:type="gramEnd"/>
+            <w:r>
+              <w:t>): double</w:t>
+            </w:r>
+          </w:p>
+          <w:p>
+            <w:proofErr w:type="spellStart"/>
+            <w:proofErr w:type="gramStart"/>
+            <w:r>
+              <w:t>GetSpeed</w:t>
+            </w:r>
+            <w:proofErr w:type="spellEnd"/>
+            <w:r>
+              <w:t>(</w:t>
+            </w:r>
+            <w:proofErr w:type="gramEnd"/>
+            <w:r>
+              <w:t>): double</w:t>
+            </w:r>
+          </w:p>
+          <w:p>
+            <w:proofErr w:type="spellStart"/>
+            <w:proofErr w:type="gramStart"/>
+            <w:r>
+              <w:t>GetPace</w:t>
+            </w:r>
+            <w:proofErr w:type="spellEnd"/>
+            <w:r>
+              <w:t>(</w:t>
+            </w:r>
+            <w:proofErr w:type="gramEnd"/>
+            <w:r>
+              <w:t>): double</w:t>
+            </w:r>
+          </w:p>
+          <w:p>
+            <w:proofErr w:type="gramStart"/>
+            <w:r>
+              <w:t>Summary(</w:t>
+            </w:r>
+            <w:proofErr w:type="gramEnd"/>
+            <w:r>
+              <w:t>): string</w:t>
+            </w:r>
+          </w:p>
+        </w:tc>
+      </w:tr>
+    </w:tbl>
+    <w:tbl>
+      <w:tblPr>
+        <w:tblStyle w:val="TableGrid"/>
+        <w:tblpPr w:leftFromText="180" w:rightFromText="180" w:vertAnchor="text" w:horzAnchor="page" w:tblpX="8056" w:tblpY="-3"/>
+        <w:tblW w:w="0" w:type="auto"/>
+        <w:tblLook w:val="04A0" w:firstRow="1" w:lastRow="0" w:firstColumn="1" w:lastColumn="0" w:noHBand="0" w:noVBand="1"/>
+      </w:tblPr>
+      <w:tblGrid>
+        <w:gridCol w:w="3325"/>
+      </w:tblGrid>
+      <w:tr>
+        <w:tc>
+          <w:tcPr>
+            <w:tcW w:w="3325" w:type="dxa"/>
+          </w:tcPr>
+          <w:p>
+            <w:pPr>
+              <w:jc w:val="center"/>
+            </w:pPr>
+            <w:r>
+              <w:t>Swimming</w:t>
+            </w:r>
+          </w:p>
+        </w:tc>
+      </w:tr>
+      <w:tr>
+        <w:tc>
+          <w:tcPr>
+            <w:tcW w:w="3325" w:type="dxa"/>
+          </w:tcPr>
+          <w:p>
+            <w:r>
+              <w:t>_laps: unit</w:t>
+            </w:r>
+          </w:p>
+        </w:tc>
+      </w:tr>
+      <w:tr>
+        <w:tc>
+          <w:tcPr>
+            <w:tcW w:w="3325" w:type="dxa"/>
+          </w:tcPr>
+          <w:p>
+            <w:proofErr w:type="spellStart"/>
+            <w:proofErr w:type="gramStart"/>
+            <w:r>
+              <w:t>GetDistance</w:t>
+            </w:r>
+            <w:proofErr w:type="spellEnd"/>
+            <w:r>
+              <w:t>(</w:t>
+            </w:r>
+            <w:proofErr w:type="gramEnd"/>
+            <w:r>
+              <w:t>): double</w:t>
+            </w:r>
+          </w:p>
+          <w:p>
+            <w:proofErr w:type="spellStart"/>
+            <w:proofErr w:type="gramStart"/>
+            <w:r>
+              <w:t>GetSpeed</w:t>
+            </w:r>
+            <w:proofErr w:type="spellEnd"/>
+            <w:r>
+              <w:t>(</w:t>
+            </w:r>
+            <w:proofErr w:type="gramEnd"/>
+            <w:r>
+              <w:t>): double</w:t>
+            </w:r>
+          </w:p>
+          <w:p>
+            <w:proofErr w:type="spellStart"/>
+            <w:proofErr w:type="gramStart"/>
+            <w:r>
+              <w:t>GetPace</w:t>
+            </w:r>
+            <w:proofErr w:type="spellEnd"/>
+            <w:r>
+              <w:t>(</w:t>
+            </w:r>
+            <w:proofErr w:type="gramEnd"/>
+            <w:r>
+              <w:t>): double</w:t>
+            </w:r>
+          </w:p>
+          <w:p>
+            <w:proofErr w:type="gramStart"/>
+            <w:r>
+              <w:t>Summary(</w:t>
             </w:r>
             <w:proofErr w:type="gramEnd"/>
             <w:r>
@@ -726,6 +2905,7 @@
   <w:style w:type="paragraph" w:default="1" w:styleId="Normal">
     <w:name w:val="Normal"/>
     <w:qFormat/>
+    <w:rsid w:val="00E93458"/>
   </w:style>
   <w:style w:type="paragraph" w:styleId="Heading1">
     <w:name w:val="heading 1"/>

</xml_diff>